<commit_message>
Omformulerede nogle ting i Genetiske algoritmer. Derudover er der nogle ting jeg ikke forstår i afsnittet.
</commit_message>
<xml_diff>
--- a/Rapport/partials/Genetiske Algoritmer.docx
+++ b/Rapport/partials/Genetiske Algoritmer.docx
@@ -1,6 +1,6 @@
 
 <file path=word/document.xml><?xml version="1.0" encoding="utf-8"?>
-<w:document xmlns:wpc="http://schemas.microsoft.com/office/word/2010/wordprocessingCanvas" xmlns:mo="http://schemas.microsoft.com/office/mac/office/2008/main" xmlns:mc="http://schemas.openxmlformats.org/markup-compatibility/2006" xmlns:mv="urn:schemas-microsoft-com:mac:vml" xmlns:o="urn:schemas-microsoft-com:office:office" xmlns:r="http://schemas.openxmlformats.org/officeDocument/2006/relationships" xmlns:m="http://schemas.openxmlformats.org/officeDocument/2006/math" xmlns:v="urn:schemas-microsoft-com:vml" xmlns:wp14="http://schemas.microsoft.com/office/word/2010/wordprocessingDrawing" xmlns:wp="http://schemas.openxmlformats.org/drawingml/2006/wordprocessingDrawing" xmlns:w10="urn:schemas-microsoft-com:office:word" xmlns:w="http://schemas.openxmlformats.org/wordprocessingml/2006/main" xmlns:w14="http://schemas.microsoft.com/office/word/2010/wordml" xmlns:w15="http://schemas.microsoft.com/office/word/2012/wordml" xmlns:wpg="http://schemas.microsoft.com/office/word/2010/wordprocessingGroup" xmlns:wpi="http://schemas.microsoft.com/office/word/2010/wordprocessingInk" xmlns:wne="http://schemas.microsoft.com/office/word/2006/wordml" xmlns:wps="http://schemas.microsoft.com/office/word/2010/wordprocessingShape" mc:Ignorable="w14 w15 wp14">
+<w:document xmlns:wpc="http://schemas.microsoft.com/office/word/2010/wordprocessingCanvas" xmlns:cx="http://schemas.microsoft.com/office/drawing/2014/chartex" xmlns:cx1="http://schemas.microsoft.com/office/drawing/2015/9/8/chartex" xmlns:cx2="http://schemas.microsoft.com/office/drawing/2015/10/21/chartex" xmlns:cx3="http://schemas.microsoft.com/office/drawing/2016/5/9/chartex" xmlns:cx4="http://schemas.microsoft.com/office/drawing/2016/5/10/chartex" xmlns:cx5="http://schemas.microsoft.com/office/drawing/2016/5/11/chartex" xmlns:mc="http://schemas.openxmlformats.org/markup-compatibility/2006" xmlns:o="urn:schemas-microsoft-com:office:office" xmlns:r="http://schemas.openxmlformats.org/officeDocument/2006/relationships" xmlns:m="http://schemas.openxmlformats.org/officeDocument/2006/math" xmlns:v="urn:schemas-microsoft-com:vml" xmlns:wp14="http://schemas.microsoft.com/office/word/2010/wordprocessingDrawing" xmlns:wp="http://schemas.openxmlformats.org/drawingml/2006/wordprocessingDrawing" xmlns:w10="urn:schemas-microsoft-com:office:word" xmlns:w="http://schemas.openxmlformats.org/wordprocessingml/2006/main" xmlns:w14="http://schemas.microsoft.com/office/word/2010/wordml" xmlns:w15="http://schemas.microsoft.com/office/word/2012/wordml" xmlns:w16se="http://schemas.microsoft.com/office/word/2015/wordml/symex" xmlns:wpg="http://schemas.microsoft.com/office/word/2010/wordprocessingGroup" xmlns:wpi="http://schemas.microsoft.com/office/word/2010/wordprocessingInk" xmlns:wne="http://schemas.microsoft.com/office/word/2006/wordml" xmlns:wps="http://schemas.microsoft.com/office/word/2010/wordprocessingShape" mc:Ignorable="w14 w15 w16se wp14">
   <w:body>
     <w:p>
       <w:r>
@@ -22,55 +22,46 @@
         <w:t>elektion</w:t>
       </w:r>
       <w:r>
+        <w:t>. Teorien</w:t>
+      </w:r>
+      <w:r>
+        <w:t xml:space="preserve"> omhandler hvordan de biologiske arter </w:t>
+      </w:r>
+      <w:r>
+        <w:t>udvikler sig over t</w:t>
+      </w:r>
+      <w:r>
+        <w:t>id</w:t>
+      </w:r>
+      <w:r>
         <w:t>,</w:t>
       </w:r>
       <w:r>
-        <w:t xml:space="preserve"> som omhandler hvordan de biologiske arter </w:t>
-      </w:r>
-      <w:r>
-        <w:t>udvikler sig over t</w:t>
-      </w:r>
-      <w:r>
-        <w:t>id</w:t>
+        <w:t xml:space="preserve"> ved at tilpasse sig miljøet og derved bliver bed</w:t>
+      </w:r>
+      <w:r>
+        <w:t>re egnet til at over</w:t>
+      </w:r>
+      <w:r>
+        <w:t>leve</w:t>
+      </w:r>
+      <w:r>
+        <w:t xml:space="preserve"> og formere sig</w:t>
+      </w:r>
+      <w:r>
+        <w:t xml:space="preserve"> i miljøe</w:t>
+      </w:r>
+      <w:r>
+        <w:t>t. Teorien danner grundlag i at populationen af en</w:t>
+      </w:r>
+      <w:r>
+        <w:t xml:space="preserve"> givend</w:t>
+      </w:r>
+      <w:r>
+        <w:t>e art har forskellige kromosomer</w:t>
       </w:r>
       <w:r>
         <w:t>,</w:t>
-      </w:r>
-      <w:r>
-        <w:t xml:space="preserve"> ved at tilpasse sig miljøet og derved bliver bed</w:t>
-      </w:r>
-      <w:r>
-        <w:t>re egnet til</w:t>
-      </w:r>
-      <w:r>
-        <w:t>,</w:t>
-      </w:r>
-      <w:r>
-        <w:t xml:space="preserve"> at over</w:t>
-      </w:r>
-      <w:r>
-        <w:t>leve</w:t>
-      </w:r>
-      <w:r>
-        <w:t xml:space="preserve"> og formere sig</w:t>
-      </w:r>
-      <w:r>
-        <w:t xml:space="preserve"> i miljøe</w:t>
-      </w:r>
-      <w:r>
-        <w:t>t. Teorien danner grundlag i</w:t>
-      </w:r>
-      <w:r>
-        <w:t>,</w:t>
-      </w:r>
-      <w:r>
-        <w:t xml:space="preserve"> at populationen af en</w:t>
-      </w:r>
-      <w:r>
-        <w:t xml:space="preserve"> givend</w:t>
-      </w:r>
-      <w:r>
-        <w:t>e art har forskellige kromosomer</w:t>
       </w:r>
       <w:r>
         <w:t xml:space="preserve"> og at der over tid vil ske små </w:t>
@@ -210,6 +201,12 @@
       <w:r>
         <w:t xml:space="preserve">Et individ består af flere kromosomer, som er dele af et individ. </w:t>
       </w:r>
+      <w:r>
+        <w:rPr>
+          <w:color w:val="FF0000"/>
+        </w:rPr>
+        <w:t>Er Den sidste del af sætningen ikke overflødig?</w:t>
+      </w:r>
     </w:p>
     <w:p>
       <w:pPr>
@@ -220,7 +217,10 @@
         </w:numPr>
       </w:pPr>
       <w:r>
-        <w:t>En population som består</w:t>
+        <w:t>En population</w:t>
+      </w:r>
+      <w:r>
+        <w:t xml:space="preserve"> består</w:t>
       </w:r>
       <w:r>
         <w:t xml:space="preserve"> af en mængde af individer.</w:t>
@@ -269,53 +269,61 @@
         <w:t xml:space="preserve">Operatoren vælger 2 tilfældige kromosomer og blander dem </w:t>
       </w:r>
       <w:r>
-        <w:t xml:space="preserve">så der bliver dannet 2 nye kromosomer som er en kombination af de 2 kromosomer </w:t>
-      </w:r>
-      <w:r>
-        <w:t>fx strengene 1110100 1011111</w:t>
+        <w:t>så</w:t>
+      </w:r>
+      <w:r>
+        <w:t>ledes at</w:t>
+      </w:r>
+      <w:r>
+        <w:t xml:space="preserve"> der</w:t>
+      </w:r>
+      <w:r>
+        <w:t xml:space="preserve"> bliver dannet 2 nye kromosomer. De to nye kromosomer </w:t>
+      </w:r>
+      <w:r>
+        <w:t xml:space="preserve">er en kombination af de 2 </w:t>
+      </w:r>
+      <w:r>
+        <w:t>første kromosomer. Eksempelvis:</w:t>
+      </w:r>
+      <w:r>
+        <w:t xml:space="preserve"> strengene 1110100 1011111</w:t>
       </w:r>
       <w:r>
         <w:t xml:space="preserve"> </w:t>
       </w:r>
       <w:r>
+        <w:t>kan krydses og danne</w:t>
+      </w:r>
+      <w:r>
+        <w:t xml:space="preserve"> de 2 nye strenge</w:t>
+      </w:r>
+      <w:r>
+        <w:t xml:space="preserve"> 1010100 1111111. </w:t>
+      </w:r>
+    </w:p>
+    <w:p>
+      <w:r>
+        <w:t xml:space="preserve">Mutation: </w:t>
+      </w:r>
+    </w:p>
+    <w:p>
+      <w:r>
+        <w:t xml:space="preserve">Operationen flipper tilfældigt nogle stykker af kromosomet </w:t>
+      </w:r>
+      <w:r>
+        <w:t xml:space="preserve">fx strengen 1001000 </w:t>
+      </w:r>
+      <w:r>
         <w:t>blive</w:t>
       </w:r>
       <w:r>
         <w:t>r</w:t>
       </w:r>
       <w:r>
-        <w:t xml:space="preserve"> krydset</w:t>
-      </w:r>
-      <w:r>
-        <w:t xml:space="preserve"> og danner de 2 nye strenge</w:t>
-      </w:r>
-      <w:r>
-        <w:t xml:space="preserve"> 1010100 1111111. </w:t>
-      </w:r>
-    </w:p>
-    <w:p>
-      <w:r>
-        <w:t xml:space="preserve">Mutation: </w:t>
-      </w:r>
-    </w:p>
-    <w:p>
-      <w:r>
-        <w:t xml:space="preserve">Operationen flipper tilfældigt nogle stykker af kromosomet </w:t>
-      </w:r>
-      <w:r>
-        <w:t xml:space="preserve">fx strengen 1001000 </w:t>
-      </w:r>
-      <w:r>
-        <w:t>blive</w:t>
-      </w:r>
-      <w:r>
-        <w:t>r</w:t>
-      </w:r>
-      <w:r>
         <w:t xml:space="preserve"> muteret i dens tredje position til 1011000. Mutation kan ske i alle positioner i strengen med en hvis sandsynlighed. </w:t>
       </w:r>
     </w:p>
-    <w:p/>
     <w:p/>
     <w:p>
       <w:r>
@@ -432,7 +440,19 @@
         <w:t xml:space="preserve">vert individ er tildelt et stykke på en roulette og størrelsen på stykket er proportional med individets fitness. </w:t>
       </w:r>
       <w:r>
-        <w:t>Roulette bliver spinnet n antal gange det vil tage for at vælge forældrene til den næste generation</w:t>
+        <w:t>Roulette</w:t>
+      </w:r>
+      <w:r>
+        <w:t>n bliver snurre</w:t>
+      </w:r>
+      <w:r>
+        <w:t>t</w:t>
+      </w:r>
+      <w:r>
+        <w:t xml:space="preserve"> rundt</w:t>
+      </w:r>
+      <w:r>
+        <w:t xml:space="preserve"> n antal gange det vil tage for at vælge forældrene til den næste generation</w:t>
       </w:r>
       <w:r>
         <w:t>. Under hver</w:t>
@@ -462,19 +482,42 @@
         <w:t xml:space="preserve"> gruppe af forældre til den næste generation.</w:t>
       </w:r>
       <w:r>
-        <w:t xml:space="preserve"> En kandidat kan godt blive valgt til at være forældre flere gange, dette er okay da vi vælge forældre til næste generation og ikke selve individerne i generationen.</w:t>
+        <w:t xml:space="preserve"> En kandidat kan godt blive valgt til at være forældre flere gange, dette er okay da vi vælge forældre</w:t>
       </w:r>
       <w:r>
         <w:t xml:space="preserve"> </w:t>
       </w:r>
       <w:r>
+        <w:rPr>
+          <w:color w:val="FF0000"/>
+        </w:rPr>
+        <w:t xml:space="preserve">Er ikke sikker på jeg forstår den sætning. Derudover burde den nok omformuleres på grund af </w:t>
+      </w:r>
+      <w:proofErr w:type="spellStart"/>
+      <w:r>
+        <w:rPr>
+          <w:color w:val="FF0000"/>
+        </w:rPr>
+        <w:t>meta</w:t>
+      </w:r>
+      <w:proofErr w:type="spellEnd"/>
+      <w:r>
+        <w:rPr>
+          <w:color w:val="FF0000"/>
+        </w:rPr>
+        <w:t xml:space="preserve"> sprog</w:t>
+      </w:r>
+      <w:r>
+        <w:t xml:space="preserve"> til næste generation og ikke selve individerne i generationen.</w:t>
+      </w:r>
+      <w:r>
+        <w:t xml:space="preserve"> </w:t>
+      </w:r>
+      <w:r>
         <w:t>Formålet med denne metode er at</w:t>
       </w:r>
       <w:r>
-        <w:t xml:space="preserve"> få</w:t>
-      </w:r>
-      <w:r>
-        <w:t xml:space="preserve"> valgt</w:t>
+        <w:t xml:space="preserve"> vælge</w:t>
       </w:r>
       <w:r>
         <w:t xml:space="preserve"> de</w:t>
@@ -486,7 +529,16 @@
         <w:t xml:space="preserve"> med den størst</w:t>
       </w:r>
       <w:r>
-        <w:t>e fitness til næste generation da de har større sandsynlig for at skabe individer</w:t>
+        <w:t>e fitness til næste generation</w:t>
+      </w:r>
+      <w:r>
+        <w:t>,</w:t>
+      </w:r>
+      <w:r>
+        <w:t xml:space="preserve"> da de har større sandsynlig for at skabe individer</w:t>
+      </w:r>
+      <w:r>
+        <w:t xml:space="preserve"> med</w:t>
       </w:r>
       <w:r>
         <w:t xml:space="preserve"> større fitness</w:t>
@@ -501,7 +553,31 @@
         <w:t xml:space="preserve">den genetiske algoritme hurtigt vil stå fast </w:t>
       </w:r>
       <w:r>
-        <w:t xml:space="preserve">i den ene del af fitness rummet da det er muligt at vælge den samme forældre flere gange og derved kan der blive skabt en meget ens artet population som gør at der kun vil blive udforsket et bestemt område af rummet i stedet for at udforske hele rummet. </w:t>
+        <w:t>i den ene del af fitness rummet</w:t>
+      </w:r>
+      <w:r>
+        <w:t>,</w:t>
+      </w:r>
+      <w:r>
+        <w:t xml:space="preserve"> da det er muligt at vælge den samme forældre flere gange</w:t>
+      </w:r>
+      <w:r>
+        <w:t>. D</w:t>
+      </w:r>
+      <w:r>
+        <w:t xml:space="preserve">erved kan der blive skabt en meget ens artet population som </w:t>
+      </w:r>
+      <w:r>
+        <w:t>kun udforsker</w:t>
+      </w:r>
+      <w:r>
+        <w:t xml:space="preserve"> et bestemt område af rummet</w:t>
+      </w:r>
+      <w:r>
+        <w:t>,</w:t>
+      </w:r>
+      <w:r>
+        <w:t xml:space="preserve"> i stedet for at udforske hele rummet. </w:t>
       </w:r>
     </w:p>
     <w:p/>
@@ -511,11 +587,31 @@
       </w:r>
     </w:p>
     <w:p>
-      <w:r>
-        <w:t>Metoden ha</w:t>
-      </w:r>
-      <w:r>
-        <w:t>r ligheder med roulette metoden med i stedet for at propo</w:t>
+      <w:pPr>
+        <w:rPr>
+          <w:color w:val="FF0000"/>
+        </w:rPr>
+      </w:pPr>
+      <w:r>
+        <w:t>Rank m</w:t>
+      </w:r>
+      <w:r>
+        <w:t>etoden ha</w:t>
+      </w:r>
+      <w:r>
+        <w:t>r l</w:t>
+      </w:r>
+      <w:r>
+        <w:t>igheder med roulette metoden, men</w:t>
+      </w:r>
+      <w:r>
+        <w:t xml:space="preserve"> i stedet for at </w:t>
+      </w:r>
+      <w:r>
+        <w:t xml:space="preserve">den er </w:t>
+      </w:r>
+      <w:r>
+        <w:t>propo</w:t>
       </w:r>
       <w:r>
         <w:t>r</w:t>
@@ -526,78 +622,243 @@
       <w:r>
         <w:t xml:space="preserve">en </w:t>
       </w:r>
+      <w:r>
+        <w:t>absolutte</w:t>
+      </w:r>
+      <w:r>
+        <w:t xml:space="preserve"> fitness er den proportionel</w:t>
+      </w:r>
+      <w:r>
+        <w:t xml:space="preserve"> med den relative fitness. Det er derfor</w:t>
+      </w:r>
+      <w:r>
+        <w:t xml:space="preserve"> ligegyldigt om den </w:t>
+      </w:r>
+      <w:r>
+        <w:t>med højeste fitness</w:t>
+      </w:r>
+      <w:r>
+        <w:t xml:space="preserve"> har 10 gange højere fitness en</w:t>
+      </w:r>
+      <w:r>
+        <w:t>d</w:t>
+      </w:r>
+      <w:r>
+        <w:t xml:space="preserve"> den næste i rangen</w:t>
+      </w:r>
+      <w:r>
+        <w:t>,</w:t>
+      </w:r>
+      <w:r>
+        <w:t xml:space="preserve"> eller om den har 0.0001% højere fitness. I begge </w:t>
+      </w:r>
+      <w:r>
+        <w:t>tilfælde vil sandsynligheden for den</w:t>
+      </w:r>
+      <w:r>
+        <w:t xml:space="preserve"> fitteste være den samme.</w:t>
+      </w:r>
+      <w:r>
+        <w:t xml:space="preserve"> </w:t>
+      </w:r>
+      <w:r>
+        <w:rPr>
+          <w:color w:val="FF0000"/>
+        </w:rPr>
+        <w:t>I begge tilfælde vil sandsynligheden for at få den med den højeste fitness være den samme?</w:t>
+      </w:r>
+      <w:r>
+        <w:t xml:space="preserve"> </w:t>
+      </w:r>
+      <w:r>
+        <w:rPr>
+          <w:color w:val="FF0000"/>
+        </w:rPr>
+        <w:t>Hvad er den, er det individet?</w:t>
+      </w:r>
+    </w:p>
+    <w:p/>
+    <w:p>
       <w:proofErr w:type="spellStart"/>
       <w:r>
-        <w:t>absolute</w:t>
+        <w:t>Tournament</w:t>
       </w:r>
       <w:proofErr w:type="spellEnd"/>
       <w:r>
-        <w:t xml:space="preserve"> fitness er den proportionel</w:t>
-      </w:r>
-      <w:r>
-        <w:t xml:space="preserve"> med den relative fitness. Der er altså ligegyldigt om den </w:t>
+        <w:t xml:space="preserve"> metoden </w:t>
+      </w:r>
+    </w:p>
+    <w:p>
+      <w:r>
+        <w:t>2 tilfældige individer</w:t>
+      </w:r>
+      <w:r>
+        <w:t xml:space="preserve"> bliver valgt fra populationen. Man generer en tilfældig værdi fra 0-1 for sammenligner den med valgte sandsynligheds værdi.</w:t>
+      </w:r>
+      <w:r>
+        <w:t xml:space="preserve"> </w:t>
+      </w:r>
+      <w:r>
+        <w:rPr>
+          <w:color w:val="FF0000"/>
+        </w:rPr>
+        <w:t>Er ikke sikker på hvad der menes i den forrige sætning</w:t>
+      </w:r>
+      <w:r>
+        <w:t xml:space="preserve"> Hvis værdien er mindre eller lige med sandsynlighedsværdien bliver det individ med højst fitness valgt ellers bliver individet med den lavere fitness valgt. Sandsynlighedsværdien bliver altid sat højere end 0.5 for at favorisere individet med den højeste fitness.  </w:t>
+      </w:r>
+    </w:p>
+    <w:p/>
+    <w:p>
+      <w:r>
+        <w:t>”</w:t>
       </w:r>
       <w:proofErr w:type="spellStart"/>
       <w:r>
-        <w:t>fitteste</w:t>
+        <w:t>Seach</w:t>
       </w:r>
       <w:proofErr w:type="spellEnd"/>
       <w:r>
-        <w:t xml:space="preserve"> har 10 gange højere fitness en den næste i rangen eller om den har 0.0001% højere fitness. I begge cases vil sandsynligheden for den </w:t>
+        <w:t xml:space="preserve"> </w:t>
       </w:r>
       <w:proofErr w:type="spellStart"/>
       <w:r>
-        <w:t>den</w:t>
+        <w:t>space</w:t>
       </w:r>
       <w:proofErr w:type="spellEnd"/>
       <w:r>
+        <w:t xml:space="preserve">” </w:t>
+      </w:r>
+      <w:r>
+        <w:t>referer til en gruppe</w:t>
+      </w:r>
+      <w:r>
+        <w:t xml:space="preserve"> af kandidat</w:t>
+      </w:r>
+      <w:r>
+        <w:t>er</w:t>
+      </w:r>
+      <w:r>
+        <w:t xml:space="preserve"> løsning </w:t>
+      </w:r>
+      <w:r>
+        <w:t>af</w:t>
+      </w:r>
+      <w:r>
+        <w:t xml:space="preserve"> et problem, hvor der er en</w:t>
+      </w:r>
+      <w:r>
+        <w:t xml:space="preserve"> ”distance” i mellem kandidaterne. </w:t>
+      </w:r>
+      <w:r>
+        <w:t>Man kunne for eksempelvis observer</w:t>
+      </w:r>
+      <w:r>
         <w:t xml:space="preserve"> </w:t>
       </w:r>
+      <w:r>
+        <w:t>hvordan man designer et protein</w:t>
+      </w:r>
+      <w:r>
+        <w:t xml:space="preserve"> indenfor </w:t>
+      </w:r>
       <w:proofErr w:type="spellStart"/>
       <w:r>
-        <w:t>fitteste</w:t>
+        <w:t>bioengeering</w:t>
       </w:r>
       <w:proofErr w:type="spellEnd"/>
       <w:r>
-        <w:t xml:space="preserve"> være den samme. </w:t>
-      </w:r>
-    </w:p>
-    <w:p/>
-    <w:p>
+        <w:t>. Antage</w:t>
+      </w:r>
+      <w:r>
+        <w:t>t at man vil søge efter et protei</w:t>
+      </w:r>
+      <w:r>
+        <w:t>n</w:t>
+      </w:r>
+      <w:r>
+        <w:t xml:space="preserve"> som er en sekvens af aminosyre, </w:t>
+      </w:r>
+      <w:r>
+        <w:t xml:space="preserve">som kan blive brugt til at bekæmpe en virus. </w:t>
+      </w:r>
+      <w:r>
+        <w:t>”</w:t>
+      </w:r>
       <w:proofErr w:type="spellStart"/>
       <w:r>
-        <w:t>Tournament</w:t>
+        <w:t>Seach</w:t>
       </w:r>
       <w:proofErr w:type="spellEnd"/>
       <w:r>
-        <w:t xml:space="preserve"> metoden </w:t>
-      </w:r>
-    </w:p>
-    <w:p>
-      <w:r>
-        <w:t>2 tilfældige individer</w:t>
-      </w:r>
-      <w:r>
-        <w:t xml:space="preserve"> bliver valgt fra populationen. Man generer en tilfældig værdi fra 0-1 for sammenligner den med valgte sandsynligheds værdi. Hvis værdien er mindre eller lige med sandsynlighedsværdien bliver det individ med højst fitness valgt ellers bliver individet med den lavere fitness valgt. Sandsynlighedsværdien bliver altid sat højere end 0.5 for at favorisere individet med den højeste fitness.  </w:t>
-      </w:r>
-    </w:p>
-    <w:p/>
-    <w:p/>
-    <w:p/>
-    <w:p>
-      <w:r>
-        <w:t>”</w:t>
+        <w:t xml:space="preserve"> </w:t>
       </w:r>
       <w:proofErr w:type="spellStart"/>
       <w:r>
-        <w:t>Seach</w:t>
+        <w:t>space</w:t>
       </w:r>
       <w:proofErr w:type="spellEnd"/>
       <w:r>
+        <w:t xml:space="preserve">” vil være </w:t>
+      </w:r>
+      <w:r>
+        <w:t>en kol</w:t>
+      </w:r>
+      <w:r>
+        <w:t>lektion af alle mulige protein</w:t>
+      </w:r>
+      <w:r>
+        <w:t>er</w:t>
+      </w:r>
+      <w:r>
+        <w:t xml:space="preserve">. </w:t>
+      </w:r>
+      <w:r>
+        <w:t>Der vil derfor være</w:t>
+      </w:r>
+      <w:r>
+        <w:t xml:space="preserve"> uendelige mange muligheder</w:t>
+      </w:r>
+      <w:r>
+        <w:t>.</w:t>
+      </w:r>
+      <w:r>
         <w:t xml:space="preserve"> </w:t>
       </w:r>
+      <w:r>
+        <w:t>L</w:t>
+      </w:r>
+      <w:r>
+        <w:t>ængden</w:t>
+      </w:r>
+      <w:r>
+        <w:t xml:space="preserve"> af proteinet</w:t>
+      </w:r>
+      <w:r>
+        <w:t xml:space="preserve"> </w:t>
+      </w:r>
+      <w:r>
+        <w:t xml:space="preserve">begrænses til at være </w:t>
+      </w:r>
+      <w:r>
+        <w:t>50</w:t>
+      </w:r>
+      <w:r>
+        <w:t>. 50 er</w:t>
+      </w:r>
+      <w:r>
+        <w:t xml:space="preserve"> et stort ”</w:t>
+      </w:r>
       <w:proofErr w:type="spellStart"/>
       <w:r>
+        <w:t>seach</w:t>
+      </w:r>
+      <w:proofErr w:type="spellEnd"/>
+      <w:r>
+        <w:t xml:space="preserve"> </w:t>
+      </w:r>
+      <w:proofErr w:type="spellStart"/>
+      <w:r>
         <w:t>space</w:t>
       </w:r>
       <w:proofErr w:type="spellEnd"/>
@@ -605,145 +866,65 @@
         <w:t xml:space="preserve">” </w:t>
       </w:r>
       <w:r>
-        <w:t>referer til en gruppe</w:t>
-      </w:r>
-      <w:r>
-        <w:t xml:space="preserve"> af kandidat løsning til</w:t>
-      </w:r>
-      <w:r>
-        <w:t xml:space="preserve"> et problem, hvor der er en</w:t>
-      </w:r>
-      <w:r>
-        <w:t xml:space="preserve"> ”distance” i mellem kandidaterne. For eksempel </w:t>
-      </w:r>
-      <w:r>
-        <w:t xml:space="preserve">lad os tage vigtigt problem indenfor </w:t>
-      </w:r>
-      <w:proofErr w:type="spellStart"/>
-      <w:r>
-        <w:t>bioengeering</w:t>
-      </w:r>
-      <w:proofErr w:type="spellEnd"/>
-      <w:r>
-        <w:t>, hvordan man designer et protein. Antage</w:t>
-      </w:r>
-      <w:r>
-        <w:t>t at man vil søge efter et protei</w:t>
-      </w:r>
-      <w:r>
-        <w:t xml:space="preserve">n som er en sekvens af aminosyre som kan blive brugt til at bekæmpe en virus. </w:t>
-      </w:r>
-      <w:r>
-        <w:t>”</w:t>
-      </w:r>
-      <w:proofErr w:type="spellStart"/>
-      <w:r>
-        <w:t>Seach</w:t>
-      </w:r>
-      <w:proofErr w:type="spellEnd"/>
-      <w:r>
-        <w:t xml:space="preserve"> </w:t>
-      </w:r>
-      <w:proofErr w:type="spellStart"/>
-      <w:r>
-        <w:t>space</w:t>
-      </w:r>
-      <w:proofErr w:type="spellEnd"/>
-      <w:r>
-        <w:t xml:space="preserve">” vil være </w:t>
-      </w:r>
-      <w:r>
-        <w:t>en kol</w:t>
-      </w:r>
-      <w:r>
-        <w:t>lektion af alle mulige protein</w:t>
-      </w:r>
-      <w:r>
-        <w:t>er</w:t>
-      </w:r>
-      <w:r>
-        <w:t xml:space="preserve">. </w:t>
-      </w:r>
-      <w:r>
-        <w:t xml:space="preserve">Dette vil give os uendelige mange muligheder derfor begrænser vi længden af </w:t>
-      </w:r>
-      <w:r>
-        <w:t>proteinet til længde</w:t>
-      </w:r>
-      <w:r>
-        <w:t>n</w:t>
-      </w:r>
-      <w:r>
-        <w:t xml:space="preserve"> 50 som stadig vil være et stort ”</w:t>
-      </w:r>
-      <w:proofErr w:type="spellStart"/>
-      <w:r>
-        <w:t>seach</w:t>
-      </w:r>
-      <w:proofErr w:type="spellEnd"/>
-      <w:r>
-        <w:t xml:space="preserve"> </w:t>
-      </w:r>
-      <w:proofErr w:type="spellStart"/>
-      <w:r>
-        <w:t>space</w:t>
-      </w:r>
-      <w:proofErr w:type="spellEnd"/>
-      <w:r>
-        <w:t>” siden der er 20 mulige aminosyre i hver position i proteinet. Hvis vi repræsenter aminosyre</w:t>
-      </w:r>
-      <w:r>
-        <w:t>r</w:t>
-      </w:r>
-      <w:r>
-        <w:t xml:space="preserve">ne i form af alfabetet vil et muligt protein se ledes ud.  </w:t>
-      </w:r>
-    </w:p>
-    <w:p>
-      <w:r>
-        <w:t xml:space="preserve">ASDKEGHB…. Vi definer distance mellem proteinerne som forskellen i alfabetet på den tilsvarende position i et andet protein fx </w:t>
-      </w:r>
-      <w:r>
-        <w:t>ASDKEGH</w:t>
-      </w:r>
-      <w:r>
-        <w:t>B og B</w:t>
-      </w:r>
-      <w:r>
-        <w:t>SDKEGH</w:t>
-      </w:r>
-      <w:r>
-        <w:t xml:space="preserve">B er distance 1 og distance mellem </w:t>
-      </w:r>
-      <w:r>
-        <w:t>ASDKEGH</w:t>
-      </w:r>
-      <w:r>
-        <w:t xml:space="preserve">B og GCCHAKAA er 8. </w:t>
-      </w:r>
-    </w:p>
-    <w:p/>
-    <w:p>
-      <w:r>
-        <w:t>Fitness rum</w:t>
-      </w:r>
-      <w:r>
-        <w:t xml:space="preserve"> </w:t>
-      </w:r>
-      <w:r>
-        <w:t xml:space="preserve">repræsentere alle mulige kandidater </w:t>
-      </w:r>
-      <w:r>
-        <w:t xml:space="preserve">i rummet </w:t>
-      </w:r>
-      <w:r>
-        <w:t xml:space="preserve">samtidig med deres fitness. </w:t>
-      </w:r>
-    </w:p>
-    <w:p>
+        <w:t>da</w:t>
+      </w:r>
+      <w:r>
+        <w:t xml:space="preserve"> der er 20 mulige aminosyre i hver position i proteinet. Hvis </w:t>
+      </w:r>
+      <w:r>
+        <w:t xml:space="preserve">aminosyrerne </w:t>
+      </w:r>
+      <w:proofErr w:type="gramStart"/>
+      <w:r>
+        <w:t xml:space="preserve">repræsenteres </w:t>
+      </w:r>
+      <w:r>
+        <w:t xml:space="preserve"> i</w:t>
+      </w:r>
+      <w:proofErr w:type="gramEnd"/>
+      <w:r>
+        <w:t xml:space="preserve"> form af alfabetet vil </w:t>
+      </w:r>
+      <w:r>
+        <w:t>et muligt protein se ledes ud:</w:t>
+      </w:r>
+    </w:p>
+    <w:p>
+      <w:r>
+        <w:t xml:space="preserve">ASDKEGHB…. </w:t>
+      </w:r>
+      <w:r>
+        <w:t xml:space="preserve">Distance i mellem proteinerne </w:t>
+      </w:r>
       <w:bookmarkStart w:id="0" w:name="_GoBack"/>
       <w:bookmarkEnd w:id="0"/>
-    </w:p>
+      <w:r>
+        <w:t>defineres</w:t>
+      </w:r>
+      <w:r>
+        <w:t xml:space="preserve"> som forskellen i alfabetet på den tilsvarende position i et andet protein fx ASDKEGHB og BSDKEGHB er distance 1 og distance mellem ASDKEGHB og GCCHAKAA er 8. </w:t>
+      </w:r>
+    </w:p>
+    <w:p/>
+    <w:p>
+      <w:r>
+        <w:lastRenderedPageBreak/>
+        <w:t>Fitness rum</w:t>
+      </w:r>
+      <w:r>
+        <w:t xml:space="preserve"> </w:t>
+      </w:r>
+      <w:r>
+        <w:t xml:space="preserve">repræsentere alle mulige kandidater </w:t>
+      </w:r>
+      <w:r>
+        <w:t xml:space="preserve">i rummet </w:t>
+      </w:r>
+      <w:r>
+        <w:t xml:space="preserve">samtidig med deres fitness. </w:t>
+      </w:r>
+    </w:p>
+    <w:p/>
     <w:sectPr>
       <w:pgSz w:w="11900" w:h="16840"/>
       <w:pgMar w:top="1701" w:right="1134" w:bottom="1701" w:left="1134" w:header="708" w:footer="708" w:gutter="0"/>
@@ -755,8 +936,8 @@
 </file>
 
 <file path=word/numbering.xml><?xml version="1.0" encoding="utf-8"?>
-<w:numbering xmlns:wpc="http://schemas.microsoft.com/office/word/2010/wordprocessingCanvas" xmlns:mo="http://schemas.microsoft.com/office/mac/office/2008/main" xmlns:mc="http://schemas.openxmlformats.org/markup-compatibility/2006" xmlns:mv="urn:schemas-microsoft-com:mac:vml" xmlns:o="urn:schemas-microsoft-com:office:office" xmlns:r="http://schemas.openxmlformats.org/officeDocument/2006/relationships" xmlns:m="http://schemas.openxmlformats.org/officeDocument/2006/math" xmlns:v="urn:schemas-microsoft-com:vml" xmlns:wp14="http://schemas.microsoft.com/office/word/2010/wordprocessingDrawing" xmlns:wp="http://schemas.openxmlformats.org/drawingml/2006/wordprocessingDrawing" xmlns:w10="urn:schemas-microsoft-com:office:word" xmlns:w="http://schemas.openxmlformats.org/wordprocessingml/2006/main" xmlns:w14="http://schemas.microsoft.com/office/word/2010/wordml" xmlns:w15="http://schemas.microsoft.com/office/word/2012/wordml" xmlns:wpg="http://schemas.microsoft.com/office/word/2010/wordprocessingGroup" xmlns:wpi="http://schemas.microsoft.com/office/word/2010/wordprocessingInk" xmlns:wne="http://schemas.microsoft.com/office/word/2006/wordml" xmlns:wps="http://schemas.microsoft.com/office/word/2010/wordprocessingShape" mc:Ignorable="w14 w15 wp14">
-  <w:abstractNum w:abstractNumId="0">
+<w:numbering xmlns:wpc="http://schemas.microsoft.com/office/word/2010/wordprocessingCanvas" xmlns:cx="http://schemas.microsoft.com/office/drawing/2014/chartex" xmlns:cx1="http://schemas.microsoft.com/office/drawing/2015/9/8/chartex" xmlns:cx2="http://schemas.microsoft.com/office/drawing/2015/10/21/chartex" xmlns:cx3="http://schemas.microsoft.com/office/drawing/2016/5/9/chartex" xmlns:cx4="http://schemas.microsoft.com/office/drawing/2016/5/10/chartex" xmlns:cx5="http://schemas.microsoft.com/office/drawing/2016/5/11/chartex" xmlns:mc="http://schemas.openxmlformats.org/markup-compatibility/2006" xmlns:o="urn:schemas-microsoft-com:office:office" xmlns:r="http://schemas.openxmlformats.org/officeDocument/2006/relationships" xmlns:m="http://schemas.openxmlformats.org/officeDocument/2006/math" xmlns:v="urn:schemas-microsoft-com:vml" xmlns:wp14="http://schemas.microsoft.com/office/word/2010/wordprocessingDrawing" xmlns:wp="http://schemas.openxmlformats.org/drawingml/2006/wordprocessingDrawing" xmlns:w10="urn:schemas-microsoft-com:office:word" xmlns:w="http://schemas.openxmlformats.org/wordprocessingml/2006/main" xmlns:w14="http://schemas.microsoft.com/office/word/2010/wordml" xmlns:w15="http://schemas.microsoft.com/office/word/2012/wordml" xmlns:w16se="http://schemas.microsoft.com/office/word/2015/wordml/symex" xmlns:wpg="http://schemas.microsoft.com/office/word/2010/wordprocessingGroup" xmlns:wpi="http://schemas.microsoft.com/office/word/2010/wordprocessingInk" xmlns:wne="http://schemas.microsoft.com/office/word/2006/wordml" xmlns:wps="http://schemas.microsoft.com/office/word/2010/wordprocessingShape" mc:Ignorable="w14 w15 w16se wp14">
+  <w:abstractNum w:abstractNumId="0" w15:restartNumberingAfterBreak="0">
     <w:nsid w:val="10D855A0"/>
     <w:multiLevelType w:val="hybridMultilevel"/>
     <w:tmpl w:val="1EF85DD6"/>
@@ -845,7 +1026,7 @@
       </w:pPr>
     </w:lvl>
   </w:abstractNum>
-  <w:abstractNum w:abstractNumId="1">
+  <w:abstractNum w:abstractNumId="1" w15:restartNumberingAfterBreak="0">
     <w:nsid w:val="136A7071"/>
     <w:multiLevelType w:val="hybridMultilevel"/>
     <w:tmpl w:val="BA26DCC8"/>
@@ -934,7 +1115,7 @@
       </w:pPr>
     </w:lvl>
   </w:abstractNum>
-  <w:abstractNum w:abstractNumId="2">
+  <w:abstractNum w:abstractNumId="2" w15:restartNumberingAfterBreak="0">
     <w:nsid w:val="13AD0EAB"/>
     <w:multiLevelType w:val="hybridMultilevel"/>
     <w:tmpl w:val="7130CB68"/>
@@ -1036,7 +1217,7 @@
 </file>
 
 <file path=word/styles.xml><?xml version="1.0" encoding="utf-8"?>
-<w:styles xmlns:mc="http://schemas.openxmlformats.org/markup-compatibility/2006" xmlns:r="http://schemas.openxmlformats.org/officeDocument/2006/relationships" xmlns:w="http://schemas.openxmlformats.org/wordprocessingml/2006/main" xmlns:w14="http://schemas.microsoft.com/office/word/2010/wordml" xmlns:w15="http://schemas.microsoft.com/office/word/2012/wordml" mc:Ignorable="w14 w15">
+<w:styles xmlns:mc="http://schemas.openxmlformats.org/markup-compatibility/2006" xmlns:r="http://schemas.openxmlformats.org/officeDocument/2006/relationships" xmlns:w="http://schemas.openxmlformats.org/wordprocessingml/2006/main" xmlns:w14="http://schemas.microsoft.com/office/word/2010/wordml" xmlns:w15="http://schemas.microsoft.com/office/word/2012/wordml" xmlns:w16se="http://schemas.microsoft.com/office/word/2015/wordml/symex" mc:Ignorable="w14 w15 w16se">
   <w:docDefaults>
     <w:rPrDefault>
       <w:rPr>
@@ -1048,7 +1229,7 @@
     </w:rPrDefault>
     <w:pPrDefault/>
   </w:docDefaults>
-  <w:latentStyles w:defLockedState="0" w:defUIPriority="99" w:defSemiHidden="0" w:defUnhideWhenUsed="0" w:defQFormat="0" w:count="382">
+  <w:latentStyles w:defLockedState="0" w:defUIPriority="99" w:defSemiHidden="0" w:defUnhideWhenUsed="0" w:defQFormat="0" w:count="374">
     <w:lsdException w:name="Normal" w:uiPriority="0" w:qFormat="1"/>
     <w:lsdException w:name="heading 1" w:uiPriority="9" w:qFormat="1"/>
     <w:lsdException w:name="heading 2" w:semiHidden="1" w:uiPriority="9" w:unhideWhenUsed="1" w:qFormat="1"/>
@@ -1205,15 +1386,6 @@
     <w:lsdException w:name="Balloon Text" w:semiHidden="1" w:unhideWhenUsed="1"/>
     <w:lsdException w:name="Table Grid" w:uiPriority="39"/>
     <w:lsdException w:name="Table Theme" w:semiHidden="1" w:unhideWhenUsed="1"/>
-    <w:lsdException w:name="Note Level 1" w:semiHidden="1" w:unhideWhenUsed="1"/>
-    <w:lsdException w:name="Note Level 2" w:semiHidden="1" w:unhideWhenUsed="1"/>
-    <w:lsdException w:name="Note Level 3" w:semiHidden="1" w:unhideWhenUsed="1"/>
-    <w:lsdException w:name="Note Level 4" w:semiHidden="1" w:unhideWhenUsed="1"/>
-    <w:lsdException w:name="Note Level 5" w:semiHidden="1" w:unhideWhenUsed="1"/>
-    <w:lsdException w:name="Note Level 6" w:semiHidden="1" w:unhideWhenUsed="1"/>
-    <w:lsdException w:name="Note Level 7" w:semiHidden="1" w:unhideWhenUsed="1"/>
-    <w:lsdException w:name="Note Level 8" w:semiHidden="1" w:unhideWhenUsed="1"/>
-    <w:lsdException w:name="Note Level 9" w:semiHidden="1" w:unhideWhenUsed="1"/>
     <w:lsdException w:name="Placeholder Text" w:semiHidden="1"/>
     <w:lsdException w:name="No Spacing" w:uiPriority="1" w:qFormat="1"/>
     <w:lsdException w:name="Light Shading" w:uiPriority="60"/>

</xml_diff>